<commit_message>
Scrum Planning for the first 2 sprints
</commit_message>
<xml_diff>
--- a/SCRUM-Planning.docx
+++ b/SCRUM-Planning.docx
@@ -41,7 +41,6 @@
           <w:szCs w:val="48"/>
         </w:rPr>
       </w:pPr>
-      <w:proofErr w:type="spellStart"/>
       <w:r>
         <w:rPr>
           <w:rFonts w:ascii="Arial Narrow" w:hAnsi="Arial Narrow" w:cs="Calibri"/>
@@ -50,10 +49,14 @@
           <w:sz w:val="48"/>
           <w:szCs w:val="48"/>
         </w:rPr>
-        <w:t>Zinema</w:t>
-      </w:r>
-      <w:proofErr w:type="spellEnd"/>
-      <w:r>
+        <w:t>Zinema – Management Software</w:t>
+      </w:r>
+    </w:p>
+    <w:p>
+      <w:pPr>
+        <w:pStyle w:val="Body"/>
+        <w:spacing w:after="160" w:line="240" w:lineRule="auto"/>
+        <w:jc w:val="center"/>
         <w:rPr>
           <w:rFonts w:ascii="Arial Narrow" w:hAnsi="Arial Narrow" w:cs="Calibri"/>
           <w:bCs/>
@@ -61,14 +64,8 @@
           <w:sz w:val="48"/>
           <w:szCs w:val="48"/>
         </w:rPr>
-        <w:t xml:space="preserve"> – Management Software</w:t>
-      </w:r>
-    </w:p>
-    <w:p>
-      <w:pPr>
-        <w:pStyle w:val="Body"/>
-        <w:spacing w:after="160" w:line="240" w:lineRule="auto"/>
-        <w:jc w:val="center"/>
+      </w:pPr>
+      <w:r>
         <w:rPr>
           <w:rFonts w:ascii="Arial Narrow" w:hAnsi="Arial Narrow" w:cs="Calibri"/>
           <w:bCs/>
@@ -76,8 +73,14 @@
           <w:sz w:val="48"/>
           <w:szCs w:val="48"/>
         </w:rPr>
-      </w:pPr>
-      <w:r>
+        <w:t>Distributed System</w:t>
+      </w:r>
+    </w:p>
+    <w:p>
+      <w:pPr>
+        <w:pStyle w:val="Body"/>
+        <w:spacing w:after="160" w:line="240" w:lineRule="auto"/>
+        <w:jc w:val="center"/>
         <w:rPr>
           <w:rFonts w:ascii="Arial Narrow" w:hAnsi="Arial Narrow" w:cs="Calibri"/>
           <w:bCs/>
@@ -85,21 +88,6 @@
           <w:sz w:val="48"/>
           <w:szCs w:val="48"/>
         </w:rPr>
-        <w:t>Distributed System</w:t>
-      </w:r>
-    </w:p>
-    <w:p>
-      <w:pPr>
-        <w:pStyle w:val="Body"/>
-        <w:spacing w:after="160" w:line="240" w:lineRule="auto"/>
-        <w:jc w:val="center"/>
-        <w:rPr>
-          <w:rFonts w:ascii="Arial Narrow" w:hAnsi="Arial Narrow" w:cs="Calibri"/>
-          <w:bCs/>
-          <w:color w:val="auto"/>
-          <w:sz w:val="48"/>
-          <w:szCs w:val="48"/>
-        </w:rPr>
       </w:pPr>
     </w:p>
     <w:p>
@@ -153,25 +141,7 @@
           <w:sz w:val="28"/>
           <w:szCs w:val="28"/>
         </w:rPr>
-        <w:t xml:space="preserve">Andrei </w:t>
-      </w:r>
-      <w:proofErr w:type="spellStart"/>
-      <w:r>
-        <w:rPr>
-          <w:rFonts w:ascii="Arial Narrow" w:hAnsi="Arial Narrow" w:cs="Calibri"/>
-          <w:sz w:val="28"/>
-          <w:szCs w:val="28"/>
-        </w:rPr>
-        <w:t>Cioanca</w:t>
-      </w:r>
-      <w:proofErr w:type="spellEnd"/>
-      <w:r>
-        <w:rPr>
-          <w:rFonts w:ascii="Arial Narrow" w:hAnsi="Arial Narrow" w:cs="Calibri"/>
-          <w:sz w:val="28"/>
-          <w:szCs w:val="28"/>
-        </w:rPr>
-        <w:t xml:space="preserve"> </w:t>
+        <w:t xml:space="preserve">Andrei Cioanca </w:t>
       </w:r>
       <w:r>
         <w:rPr>
@@ -476,7 +446,11 @@
     <w:sdt>
       <w:sdtPr>
         <w:rPr>
-          <w:rFonts w:ascii="Arial Narrow" w:hAnsi="Arial Narrow"/>
+          <w:rFonts w:ascii="Arial Narrow" w:eastAsia="Arial Unicode MS" w:hAnsi="Arial Narrow" w:cs="Times New Roman"/>
+          <w:color w:val="auto"/>
+          <w:sz w:val="24"/>
+          <w:szCs w:val="24"/>
+          <w:bdr w:val="nil"/>
         </w:rPr>
         <w:id w:val="-2118978054"/>
         <w:docPartObj>
@@ -486,14 +460,9 @@
       </w:sdtPr>
       <w:sdtEndPr>
         <w:rPr>
-          <w:rFonts w:eastAsia="Arial Unicode MS" w:cs="Times New Roman"/>
           <w:b/>
           <w:bCs/>
           <w:noProof/>
-          <w:color w:val="auto"/>
-          <w:sz w:val="24"/>
-          <w:szCs w:val="24"/>
-          <w:bdr w:val="nil"/>
         </w:rPr>
       </w:sdtEndPr>
       <w:sdtContent>
@@ -944,8 +913,6 @@
         </w:rPr>
         <w:br w:type="page"/>
       </w:r>
-      <w:bookmarkStart w:id="0" w:name="_GoBack"/>
-      <w:bookmarkEnd w:id="0"/>
     </w:p>
     <w:p>
       <w:pPr>
@@ -960,7 +927,7 @@
           <w:color w:val="008000"/>
         </w:rPr>
       </w:pPr>
-      <w:bookmarkStart w:id="1" w:name="_Toc528415291"/>
+      <w:bookmarkStart w:id="0" w:name="_Toc528415291"/>
       <w:r>
         <w:rPr>
           <w:rFonts w:ascii="Arial Narrow" w:hAnsi="Arial Narrow"/>
@@ -970,7 +937,7 @@
         <w:lastRenderedPageBreak/>
         <w:t>SCRUM ROLES</w:t>
       </w:r>
-      <w:bookmarkEnd w:id="1"/>
+      <w:bookmarkEnd w:id="0"/>
     </w:p>
     <w:p>
       <w:pPr>
@@ -1025,7 +992,7 @@
           <w:color w:val="008000"/>
         </w:rPr>
       </w:pPr>
-      <w:bookmarkStart w:id="2" w:name="_Toc528415292"/>
+      <w:bookmarkStart w:id="1" w:name="_Toc528415292"/>
       <w:r>
         <w:rPr>
           <w:rFonts w:ascii="Arial Narrow" w:hAnsi="Arial Narrow"/>
@@ -1034,7 +1001,7 @@
         </w:rPr>
         <w:t>Sprint Planning</w:t>
       </w:r>
-      <w:bookmarkEnd w:id="2"/>
+      <w:bookmarkEnd w:id="1"/>
     </w:p>
     <w:p>
       <w:pPr>
@@ -1709,7 +1676,7 @@
           <w:color w:val="008000"/>
         </w:rPr>
       </w:pPr>
-      <w:bookmarkStart w:id="3" w:name="_Toc528415293"/>
+      <w:bookmarkStart w:id="2" w:name="_Toc528415293"/>
       <w:r>
         <w:rPr>
           <w:rFonts w:ascii="Arial Narrow" w:hAnsi="Arial Narrow"/>
@@ -1718,7 +1685,7 @@
         </w:rPr>
         <w:t>Group Meetings</w:t>
       </w:r>
-      <w:bookmarkEnd w:id="3"/>
+      <w:bookmarkEnd w:id="2"/>
     </w:p>
     <w:p>
       <w:pPr>
@@ -1794,7 +1761,7 @@
           <w:color w:val="008000"/>
         </w:rPr>
       </w:pPr>
-      <w:bookmarkStart w:id="4" w:name="_Toc528415294"/>
+      <w:bookmarkStart w:id="3" w:name="_Toc528415294"/>
       <w:r>
         <w:rPr>
           <w:rFonts w:ascii="Arial Narrow" w:hAnsi="Arial Narrow"/>
@@ -1804,7 +1771,7 @@
         <w:lastRenderedPageBreak/>
         <w:t>Sprint Backlogs</w:t>
       </w:r>
-      <w:bookmarkEnd w:id="4"/>
+      <w:bookmarkEnd w:id="3"/>
     </w:p>
     <w:p>
       <w:pPr>
@@ -1864,6 +1831,45 @@
           <w:rFonts w:ascii="Arial Narrow" w:hAnsi="Arial Narrow"/>
         </w:rPr>
       </w:pPr>
+      <w:r>
+        <w:rPr>
+          <w:rFonts w:ascii="Arial Narrow" w:hAnsi="Arial Narrow"/>
+        </w:rPr>
+        <w:t xml:space="preserve">Work was split in multiple days as </w:t>
+      </w:r>
+      <w:r>
+        <w:rPr>
+          <w:rFonts w:ascii="ArialMT" w:eastAsiaTheme="minorHAnsi" w:hAnsi="ArialMT" w:cs="ArialMT"/>
+          <w:sz w:val="22"/>
+          <w:szCs w:val="22"/>
+          <w:bdr w:val="none" w:sz="0" w:space="0" w:color="auto"/>
+        </w:rPr>
+        <w:t xml:space="preserve">immediate priorities </w:t>
+      </w:r>
+      <w:r>
+        <w:rPr>
+          <w:rFonts w:ascii="Arial Narrow" w:hAnsi="Arial Narrow"/>
+        </w:rPr>
+        <w:t xml:space="preserve">took held of our schedules. </w:t>
+      </w:r>
+      <w:r>
+        <w:rPr>
+          <w:rFonts w:ascii="Arial Narrow" w:hAnsi="Arial Narrow"/>
+        </w:rPr>
+        <w:t>The meetings got heated because of arguments, but it didn’t impend the work pace.</w:t>
+      </w:r>
+      <w:r>
+        <w:rPr>
+          <w:rFonts w:ascii="Arial Narrow" w:hAnsi="Arial Narrow"/>
+        </w:rPr>
+        <w:t xml:space="preserve"> </w:t>
+      </w:r>
+      <w:r>
+        <w:rPr>
+          <w:rFonts w:ascii="Arial Narrow" w:hAnsi="Arial Narrow"/>
+        </w:rPr>
+        <w:t xml:space="preserve">Due to planning, everything was achieved even before the term. The results of designing the system were satisfactory. </w:t>
+      </w:r>
     </w:p>
     <w:p>
       <w:pPr>
@@ -1910,6 +1916,63 @@
         </w:rPr>
         <w:br/>
       </w:r>
+      <w:r>
+        <w:rPr>
+          <w:rFonts w:ascii="Arial Narrow" w:hAnsi="Arial Narrow"/>
+        </w:rPr>
+        <w:t>- TEAM</w:t>
+      </w:r>
+      <w:r>
+        <w:rPr>
+          <w:rFonts w:ascii="Arial Narrow" w:hAnsi="Arial Narrow"/>
+        </w:rPr>
+        <w:t>WORK</w:t>
+      </w:r>
+    </w:p>
+    <w:p>
+      <w:pPr>
+        <w:rPr>
+          <w:rFonts w:ascii="Arial Narrow" w:hAnsi="Arial Narrow"/>
+        </w:rPr>
+      </w:pPr>
+      <w:r>
+        <w:rPr>
+          <w:rFonts w:ascii="Arial Narrow" w:hAnsi="Arial Narrow"/>
+        </w:rPr>
+        <w:t>-</w:t>
+      </w:r>
+      <w:r>
+        <w:rPr>
+          <w:rFonts w:ascii="Arial Narrow" w:hAnsi="Arial Narrow"/>
+        </w:rPr>
+        <w:t xml:space="preserve"> </w:t>
+      </w:r>
+      <w:r>
+        <w:rPr>
+          <w:rFonts w:ascii="Arial Narrow" w:hAnsi="Arial Narrow"/>
+        </w:rPr>
+        <w:t>WORK PACE</w:t>
+      </w:r>
+    </w:p>
+    <w:p>
+      <w:pPr>
+        <w:rPr>
+          <w:rFonts w:ascii="Arial Narrow" w:hAnsi="Arial Narrow"/>
+        </w:rPr>
+      </w:pPr>
+      <w:r>
+        <w:rPr>
+          <w:rFonts w:ascii="Arial Narrow" w:hAnsi="Arial Narrow"/>
+        </w:rPr>
+        <w:t>- FOCUS</w:t>
+      </w:r>
+    </w:p>
+    <w:p>
+      <w:pPr>
+        <w:rPr>
+          <w:rFonts w:ascii="Arial Narrow" w:hAnsi="Arial Narrow"/>
+        </w:rPr>
+      </w:pPr>
       <w:r>
         <w:rPr>
           <w:rFonts w:ascii="Arial Narrow" w:hAnsi="Arial Narrow"/>
@@ -1917,13 +1980,57 @@
         <w:br/>
         <w:t>WHAT COULD BE IMPROVED</w:t>
       </w:r>
-    </w:p>
-    <w:p>
-      <w:pPr>
-        <w:rPr>
-          <w:rFonts w:ascii="Arial Narrow" w:hAnsi="Arial Narrow"/>
-        </w:rPr>
-      </w:pPr>
+      <w:r>
+        <w:rPr>
+          <w:rFonts w:ascii="Arial Narrow" w:hAnsi="Arial Narrow"/>
+        </w:rPr>
+        <w:t>:</w:t>
+      </w:r>
+    </w:p>
+    <w:p>
+      <w:pPr>
+        <w:rPr>
+          <w:rFonts w:ascii="Arial Narrow" w:hAnsi="Arial Narrow"/>
+        </w:rPr>
+      </w:pPr>
+      <w:r>
+        <w:rPr>
+          <w:rFonts w:ascii="Arial Narrow" w:hAnsi="Arial Narrow"/>
+        </w:rPr>
+        <w:t>-</w:t>
+      </w:r>
+      <w:r>
+        <w:rPr>
+          <w:rFonts w:ascii="Arial Narrow" w:hAnsi="Arial Narrow"/>
+        </w:rPr>
+        <w:t xml:space="preserve"> </w:t>
+      </w:r>
+      <w:r>
+        <w:rPr>
+          <w:rFonts w:ascii="Arial Narrow" w:hAnsi="Arial Narrow"/>
+        </w:rPr>
+        <w:t>COMMUNICATION</w:t>
+      </w:r>
+    </w:p>
+    <w:p>
+      <w:pPr>
+        <w:rPr>
+          <w:rFonts w:ascii="Arial Narrow" w:hAnsi="Arial Narrow"/>
+        </w:rPr>
+      </w:pPr>
+    </w:p>
+    <w:p>
+      <w:pPr>
+        <w:rPr>
+          <w:rFonts w:ascii="Arial Narrow" w:hAnsi="Arial Narrow"/>
+        </w:rPr>
+      </w:pPr>
+      <w:r>
+        <w:rPr>
+          <w:rFonts w:ascii="Arial Narrow" w:hAnsi="Arial Narrow"/>
+        </w:rPr>
+        <w:t>The way we planned our schedules worked properly to satisfy both personal and professional. Work pace and focus were centered on the work, but communication got heated because of arguments. They were solved but could’ve been avoided by a bit more tact. In future meetings situations like these will be dealt with a better approach.</w:t>
+      </w:r>
     </w:p>
     <w:p>
       <w:pPr>
@@ -1951,6 +2058,54 @@
           <w:rFonts w:ascii="Arial Narrow" w:hAnsi="Arial Narrow"/>
         </w:rPr>
       </w:pPr>
+      <w:r>
+        <w:rPr>
+          <w:rFonts w:ascii="Arial Narrow" w:hAnsi="Arial Narrow"/>
+        </w:rPr>
+        <w:t>Architecture Diagrams</w:t>
+      </w:r>
+    </w:p>
+    <w:p>
+      <w:pPr>
+        <w:rPr>
+          <w:rFonts w:ascii="Arial Narrow" w:hAnsi="Arial Narrow"/>
+        </w:rPr>
+      </w:pPr>
+      <w:r>
+        <w:rPr>
+          <w:rFonts w:ascii="Arial Narrow" w:hAnsi="Arial Narrow"/>
+        </w:rPr>
+        <w:t>System Sequence Diagram</w:t>
+      </w:r>
+    </w:p>
+    <w:p>
+      <w:pPr>
+        <w:pBdr>
+          <w:top w:val="none" w:sz="0" w:space="0" w:color="auto"/>
+          <w:left w:val="none" w:sz="0" w:space="0" w:color="auto"/>
+          <w:bottom w:val="none" w:sz="0" w:space="0" w:color="auto"/>
+          <w:right w:val="none" w:sz="0" w:space="0" w:color="auto"/>
+          <w:between w:val="none" w:sz="0" w:space="0" w:color="auto"/>
+          <w:bar w:val="none" w:sz="0" w:color="auto"/>
+        </w:pBdr>
+        <w:spacing w:after="160" w:line="259" w:lineRule="auto"/>
+        <w:rPr>
+          <w:rFonts w:ascii="Arial Narrow" w:hAnsi="Arial Narrow"/>
+        </w:rPr>
+      </w:pPr>
+      <w:r>
+        <w:rPr>
+          <w:rFonts w:ascii="Arial Narrow" w:hAnsi="Arial Narrow"/>
+        </w:rPr>
+        <w:br w:type="page"/>
+      </w:r>
+    </w:p>
+    <w:p>
+      <w:pPr>
+        <w:rPr>
+          <w:rFonts w:ascii="Arial Narrow" w:hAnsi="Arial Narrow"/>
+        </w:rPr>
+      </w:pPr>
     </w:p>
     <w:p>
       <w:pPr>
@@ -2011,6 +2166,54 @@
           <w:rFonts w:ascii="Arial Narrow" w:hAnsi="Arial Narrow"/>
         </w:rPr>
       </w:pPr>
+      <w:r>
+        <w:rPr>
+          <w:rFonts w:ascii="Arial Narrow" w:hAnsi="Arial Narrow"/>
+        </w:rPr>
+        <w:t xml:space="preserve">The design is still the focus. Meetings took place to prepare for future sprints in which we will implement the system. The schedule for meetings was unaltered by external issues. </w:t>
+      </w:r>
+      <w:r>
+        <w:rPr>
+          <w:rFonts w:ascii="Arial Narrow" w:hAnsi="Arial Narrow"/>
+        </w:rPr>
+        <w:t>In th</w:t>
+      </w:r>
+      <w:r>
+        <w:rPr>
+          <w:rFonts w:ascii="Arial Narrow" w:hAnsi="Arial Narrow"/>
+        </w:rPr>
+        <w:t>is sprint, the process</w:t>
+      </w:r>
+      <w:r>
+        <w:rPr>
+          <w:rFonts w:ascii="Arial Narrow" w:hAnsi="Arial Narrow"/>
+        </w:rPr>
+        <w:t xml:space="preserve"> </w:t>
+      </w:r>
+      <w:r>
+        <w:rPr>
+          <w:rFonts w:ascii="Arial Narrow" w:hAnsi="Arial Narrow"/>
+        </w:rPr>
+        <w:t>evolved</w:t>
+      </w:r>
+      <w:r>
+        <w:rPr>
+          <w:rFonts w:ascii="Arial Narrow" w:hAnsi="Arial Narrow"/>
+        </w:rPr>
+        <w:t xml:space="preserve"> further </w:t>
+      </w:r>
+      <w:r>
+        <w:rPr>
+          <w:rFonts w:ascii="Arial Narrow" w:hAnsi="Arial Narrow"/>
+        </w:rPr>
+        <w:t>in</w:t>
+      </w:r>
+      <w:r>
+        <w:rPr>
+          <w:rFonts w:ascii="Arial Narrow" w:hAnsi="Arial Narrow"/>
+        </w:rPr>
+        <w:t xml:space="preserve"> designing the system.</w:t>
+      </w:r>
     </w:p>
     <w:p>
       <w:pPr>
@@ -2038,6 +2241,57 @@
           <w:rFonts w:ascii="Arial Narrow" w:hAnsi="Arial Narrow"/>
         </w:rPr>
       </w:pPr>
+      <w:r>
+        <w:rPr>
+          <w:rFonts w:ascii="Arial Narrow" w:hAnsi="Arial Narrow"/>
+        </w:rPr>
+        <w:t>In comparison with the previous sprint</w:t>
+      </w:r>
+      <w:r>
+        <w:rPr>
+          <w:rFonts w:ascii="Arial Narrow" w:hAnsi="Arial Narrow"/>
+        </w:rPr>
+        <w:t xml:space="preserve">, communication was on point. Arguments were dealt with a better attitude, especially openness. </w:t>
+      </w:r>
+      <w:r>
+        <w:rPr>
+          <w:rFonts w:ascii="Arial Narrow" w:hAnsi="Arial Narrow"/>
+        </w:rPr>
+        <w:t>Focus started to fall off towards the end</w:t>
+      </w:r>
+      <w:r>
+        <w:rPr>
+          <w:rFonts w:ascii="Arial Narrow" w:hAnsi="Arial Narrow"/>
+        </w:rPr>
+        <w:t xml:space="preserve">, but it didn’t affect </w:t>
+      </w:r>
+      <w:r>
+        <w:rPr>
+          <w:rFonts w:ascii="Arial Narrow" w:hAnsi="Arial Narrow"/>
+        </w:rPr>
+        <w:t>the result</w:t>
+      </w:r>
+      <w:r>
+        <w:rPr>
+          <w:rFonts w:ascii="Arial Narrow" w:hAnsi="Arial Narrow"/>
+        </w:rPr>
+        <w:t xml:space="preserve"> as most of the work was already done. </w:t>
+      </w:r>
+      <w:r>
+        <w:rPr>
+          <w:rFonts w:ascii="Arial Narrow" w:hAnsi="Arial Narrow"/>
+        </w:rPr>
+        <w:t>The working medium was a better environment for working and discussing.</w:t>
+      </w:r>
+      <w:bookmarkStart w:id="4" w:name="_GoBack"/>
+      <w:bookmarkEnd w:id="4"/>
+    </w:p>
+    <w:p>
+      <w:pPr>
+        <w:rPr>
+          <w:rFonts w:ascii="Arial Narrow" w:hAnsi="Arial Narrow"/>
+        </w:rPr>
+      </w:pPr>
     </w:p>
     <w:p>
       <w:pPr>
@@ -2057,6 +2311,69 @@
         </w:rPr>
         <w:br/>
       </w:r>
+      <w:r>
+        <w:rPr>
+          <w:rFonts w:ascii="Arial Narrow" w:hAnsi="Arial Narrow"/>
+        </w:rPr>
+        <w:t>- TEAMWORK</w:t>
+      </w:r>
+    </w:p>
+    <w:p>
+      <w:pPr>
+        <w:rPr>
+          <w:rFonts w:ascii="Arial Narrow" w:hAnsi="Arial Narrow"/>
+        </w:rPr>
+      </w:pPr>
+      <w:r>
+        <w:rPr>
+          <w:rFonts w:ascii="Arial Narrow" w:hAnsi="Arial Narrow"/>
+        </w:rPr>
+        <w:t>-</w:t>
+      </w:r>
+      <w:r>
+        <w:rPr>
+          <w:rFonts w:ascii="Arial Narrow" w:hAnsi="Arial Narrow"/>
+        </w:rPr>
+        <w:t xml:space="preserve"> </w:t>
+      </w:r>
+      <w:r>
+        <w:rPr>
+          <w:rFonts w:ascii="Arial Narrow" w:hAnsi="Arial Narrow"/>
+        </w:rPr>
+        <w:t>WORK PACE</w:t>
+      </w:r>
+    </w:p>
+    <w:p>
+      <w:pPr>
+        <w:rPr>
+          <w:rFonts w:ascii="Arial Narrow" w:hAnsi="Arial Narrow"/>
+        </w:rPr>
+      </w:pPr>
+      <w:r>
+        <w:rPr>
+          <w:rFonts w:ascii="Arial Narrow" w:hAnsi="Arial Narrow"/>
+        </w:rPr>
+        <w:t>-</w:t>
+      </w:r>
+      <w:r>
+        <w:rPr>
+          <w:rFonts w:ascii="Arial Narrow" w:hAnsi="Arial Narrow"/>
+        </w:rPr>
+        <w:t xml:space="preserve"> </w:t>
+      </w:r>
+      <w:r>
+        <w:rPr>
+          <w:rFonts w:ascii="Arial Narrow" w:hAnsi="Arial Narrow"/>
+        </w:rPr>
+        <w:t>COMMUNICATION</w:t>
+      </w:r>
+    </w:p>
+    <w:p>
+      <w:pPr>
+        <w:rPr>
+          <w:rFonts w:ascii="Arial Narrow" w:hAnsi="Arial Narrow"/>
+        </w:rPr>
+      </w:pPr>
       <w:r>
         <w:rPr>
           <w:rFonts w:ascii="Arial Narrow" w:hAnsi="Arial Narrow"/>
@@ -2064,13 +2381,43 @@
         <w:br/>
         <w:t>WHAT COULD BE IMPROVED</w:t>
       </w:r>
-    </w:p>
-    <w:p>
-      <w:pPr>
-        <w:rPr>
-          <w:rFonts w:ascii="Arial Narrow" w:hAnsi="Arial Narrow"/>
-        </w:rPr>
-      </w:pPr>
+      <w:r>
+        <w:rPr>
+          <w:rFonts w:ascii="Arial Narrow" w:hAnsi="Arial Narrow"/>
+        </w:rPr>
+        <w:t>:</w:t>
+      </w:r>
+    </w:p>
+    <w:p>
+      <w:pPr>
+        <w:rPr>
+          <w:rFonts w:ascii="Arial Narrow" w:hAnsi="Arial Narrow"/>
+        </w:rPr>
+      </w:pPr>
+      <w:r>
+        <w:rPr>
+          <w:rFonts w:ascii="Arial Narrow" w:hAnsi="Arial Narrow"/>
+        </w:rPr>
+        <w:t>-</w:t>
+      </w:r>
+      <w:r>
+        <w:rPr>
+          <w:rFonts w:ascii="Arial Narrow" w:hAnsi="Arial Narrow"/>
+        </w:rPr>
+        <w:t xml:space="preserve"> </w:t>
+      </w:r>
+      <w:r>
+        <w:rPr>
+          <w:rFonts w:ascii="Arial Narrow" w:hAnsi="Arial Narrow"/>
+        </w:rPr>
+        <w:t>F</w:t>
+      </w:r>
+      <w:r>
+        <w:rPr>
+          <w:rFonts w:ascii="Arial Narrow" w:hAnsi="Arial Narrow"/>
+        </w:rPr>
+        <w:t>OCUS</w:t>
+      </w:r>
     </w:p>
     <w:p>
       <w:pPr>
@@ -2090,6 +2437,32 @@
           <w:rFonts w:ascii="Arial Narrow" w:hAnsi="Arial Narrow"/>
         </w:rPr>
         <w:t>Finished Work:</w:t>
+      </w:r>
+    </w:p>
+    <w:p>
+      <w:pPr>
+        <w:rPr>
+          <w:rFonts w:ascii="Arial Narrow" w:hAnsi="Arial Narrow"/>
+        </w:rPr>
+      </w:pPr>
+      <w:r>
+        <w:rPr>
+          <w:rFonts w:ascii="Arial Narrow" w:hAnsi="Arial Narrow"/>
+        </w:rPr>
+        <w:t>Requirements</w:t>
+      </w:r>
+    </w:p>
+    <w:p>
+      <w:pPr>
+        <w:rPr>
+          <w:rFonts w:ascii="Arial Narrow" w:hAnsi="Arial Narrow"/>
+        </w:rPr>
+      </w:pPr>
+      <w:r>
+        <w:rPr>
+          <w:rFonts w:ascii="Arial Narrow" w:hAnsi="Arial Narrow"/>
+        </w:rPr>
+        <w:t>Use Cases</w:t>
       </w:r>
     </w:p>
     <w:p>
@@ -2112,6 +2485,230 @@
 <file path=word/numbering.xml><?xml version="1.0" encoding="utf-8"?>
 <w:numbering xmlns:wpc="http://schemas.microsoft.com/office/word/2010/wordprocessingCanvas" xmlns:cx="http://schemas.microsoft.com/office/drawing/2014/chartex" xmlns:cx1="http://schemas.microsoft.com/office/drawing/2015/9/8/chartex" xmlns:cx2="http://schemas.microsoft.com/office/drawing/2015/10/21/chartex" xmlns:cx3="http://schemas.microsoft.com/office/drawing/2016/5/9/chartex" xmlns:cx4="http://schemas.microsoft.com/office/drawing/2016/5/10/chartex" xmlns:cx5="http://schemas.microsoft.com/office/drawing/2016/5/11/chartex" xmlns:cx6="http://schemas.microsoft.com/office/drawing/2016/5/12/chartex" xmlns:cx7="http://schemas.microsoft.com/office/drawing/2016/5/13/chartex" xmlns:cx8="http://schemas.microsoft.com/office/drawing/2016/5/14/chartex" xmlns:mc="http://schemas.openxmlformats.org/markup-compatibility/2006" xmlns:aink="http://schemas.microsoft.com/office/drawing/2016/ink" xmlns:am3d="http://schemas.microsoft.com/office/drawing/2017/model3d" xmlns:o="urn:schemas-microsoft-com:office:office" xmlns:r="http://schemas.openxmlformats.org/officeDocument/2006/relationships" xmlns:m="http://schemas.openxmlformats.org/officeDocument/2006/math" xmlns:v="urn:schemas-microsoft-com:vml" xmlns:wp14="http://schemas.microsoft.com/office/word/2010/wordprocessingDrawing" xmlns:wp="http://schemas.openxmlformats.org/drawingml/2006/wordprocessingDrawing" xmlns:w10="urn:schemas-microsoft-com:office:word" xmlns:w="http://schemas.openxmlformats.org/wordprocessingml/2006/main" xmlns:w14="http://schemas.microsoft.com/office/word/2010/wordml" xmlns:w15="http://schemas.microsoft.com/office/word/2012/wordml" xmlns:w16cid="http://schemas.microsoft.com/office/word/2016/wordml/cid" xmlns:w16se="http://schemas.microsoft.com/office/word/2015/wordml/symex" xmlns:wpg="http://schemas.microsoft.com/office/word/2010/wordprocessingGroup" xmlns:wpi="http://schemas.microsoft.com/office/word/2010/wordprocessingInk" xmlns:wne="http://schemas.microsoft.com/office/word/2006/wordml" xmlns:wps="http://schemas.microsoft.com/office/word/2010/wordprocessingShape" mc:Ignorable="w14 w15 w16se w16cid wp14">
   <w:abstractNum w:abstractNumId="0" w15:restartNumberingAfterBreak="0">
+    <w:nsid w:val="088C0776"/>
+    <w:multiLevelType w:val="hybridMultilevel"/>
+    <w:tmpl w:val="900EEFD4"/>
+    <w:lvl w:ilvl="0" w:tplc="15B084B4">
+      <w:numFmt w:val="bullet"/>
+      <w:lvlText w:val="-"/>
+      <w:lvlJc w:val="left"/>
+      <w:pPr>
+        <w:ind w:left="720" w:hanging="360"/>
+      </w:pPr>
+      <w:rPr>
+        <w:rFonts w:ascii="Arial Narrow" w:eastAsia="Arial Unicode MS" w:hAnsi="Arial Narrow" w:cs="Times New Roman" w:hint="default"/>
+      </w:rPr>
+    </w:lvl>
+    <w:lvl w:ilvl="1" w:tplc="04090003" w:tentative="1">
+      <w:start w:val="1"/>
+      <w:numFmt w:val="bullet"/>
+      <w:lvlText w:val="o"/>
+      <w:lvlJc w:val="left"/>
+      <w:pPr>
+        <w:ind w:left="1440" w:hanging="360"/>
+      </w:pPr>
+      <w:rPr>
+        <w:rFonts w:ascii="Courier New" w:hAnsi="Courier New" w:cs="Courier New" w:hint="default"/>
+      </w:rPr>
+    </w:lvl>
+    <w:lvl w:ilvl="2" w:tplc="04090005" w:tentative="1">
+      <w:start w:val="1"/>
+      <w:numFmt w:val="bullet"/>
+      <w:lvlText w:val=""/>
+      <w:lvlJc w:val="left"/>
+      <w:pPr>
+        <w:ind w:left="2160" w:hanging="360"/>
+      </w:pPr>
+      <w:rPr>
+        <w:rFonts w:ascii="Wingdings" w:hAnsi="Wingdings" w:hint="default"/>
+      </w:rPr>
+    </w:lvl>
+    <w:lvl w:ilvl="3" w:tplc="04090001" w:tentative="1">
+      <w:start w:val="1"/>
+      <w:numFmt w:val="bullet"/>
+      <w:lvlText w:val=""/>
+      <w:lvlJc w:val="left"/>
+      <w:pPr>
+        <w:ind w:left="2880" w:hanging="360"/>
+      </w:pPr>
+      <w:rPr>
+        <w:rFonts w:ascii="Symbol" w:hAnsi="Symbol" w:hint="default"/>
+      </w:rPr>
+    </w:lvl>
+    <w:lvl w:ilvl="4" w:tplc="04090003" w:tentative="1">
+      <w:start w:val="1"/>
+      <w:numFmt w:val="bullet"/>
+      <w:lvlText w:val="o"/>
+      <w:lvlJc w:val="left"/>
+      <w:pPr>
+        <w:ind w:left="3600" w:hanging="360"/>
+      </w:pPr>
+      <w:rPr>
+        <w:rFonts w:ascii="Courier New" w:hAnsi="Courier New" w:cs="Courier New" w:hint="default"/>
+      </w:rPr>
+    </w:lvl>
+    <w:lvl w:ilvl="5" w:tplc="04090005" w:tentative="1">
+      <w:start w:val="1"/>
+      <w:numFmt w:val="bullet"/>
+      <w:lvlText w:val=""/>
+      <w:lvlJc w:val="left"/>
+      <w:pPr>
+        <w:ind w:left="4320" w:hanging="360"/>
+      </w:pPr>
+      <w:rPr>
+        <w:rFonts w:ascii="Wingdings" w:hAnsi="Wingdings" w:hint="default"/>
+      </w:rPr>
+    </w:lvl>
+    <w:lvl w:ilvl="6" w:tplc="04090001" w:tentative="1">
+      <w:start w:val="1"/>
+      <w:numFmt w:val="bullet"/>
+      <w:lvlText w:val=""/>
+      <w:lvlJc w:val="left"/>
+      <w:pPr>
+        <w:ind w:left="5040" w:hanging="360"/>
+      </w:pPr>
+      <w:rPr>
+        <w:rFonts w:ascii="Symbol" w:hAnsi="Symbol" w:hint="default"/>
+      </w:rPr>
+    </w:lvl>
+    <w:lvl w:ilvl="7" w:tplc="04090003" w:tentative="1">
+      <w:start w:val="1"/>
+      <w:numFmt w:val="bullet"/>
+      <w:lvlText w:val="o"/>
+      <w:lvlJc w:val="left"/>
+      <w:pPr>
+        <w:ind w:left="5760" w:hanging="360"/>
+      </w:pPr>
+      <w:rPr>
+        <w:rFonts w:ascii="Courier New" w:hAnsi="Courier New" w:cs="Courier New" w:hint="default"/>
+      </w:rPr>
+    </w:lvl>
+    <w:lvl w:ilvl="8" w:tplc="04090005" w:tentative="1">
+      <w:start w:val="1"/>
+      <w:numFmt w:val="bullet"/>
+      <w:lvlText w:val=""/>
+      <w:lvlJc w:val="left"/>
+      <w:pPr>
+        <w:ind w:left="6480" w:hanging="360"/>
+      </w:pPr>
+      <w:rPr>
+        <w:rFonts w:ascii="Wingdings" w:hAnsi="Wingdings" w:hint="default"/>
+      </w:rPr>
+    </w:lvl>
+  </w:abstractNum>
+  <w:abstractNum w:abstractNumId="1" w15:restartNumberingAfterBreak="0">
+    <w:nsid w:val="2C8825FC"/>
+    <w:multiLevelType w:val="hybridMultilevel"/>
+    <w:tmpl w:val="B70259D8"/>
+    <w:lvl w:ilvl="0" w:tplc="7D14D7C2">
+      <w:numFmt w:val="bullet"/>
+      <w:lvlText w:val="-"/>
+      <w:lvlJc w:val="left"/>
+      <w:pPr>
+        <w:ind w:left="720" w:hanging="360"/>
+      </w:pPr>
+      <w:rPr>
+        <w:rFonts w:ascii="Arial Narrow" w:eastAsia="Arial Unicode MS" w:hAnsi="Arial Narrow" w:cs="Times New Roman" w:hint="default"/>
+      </w:rPr>
+    </w:lvl>
+    <w:lvl w:ilvl="1" w:tplc="04090003" w:tentative="1">
+      <w:start w:val="1"/>
+      <w:numFmt w:val="bullet"/>
+      <w:lvlText w:val="o"/>
+      <w:lvlJc w:val="left"/>
+      <w:pPr>
+        <w:ind w:left="1440" w:hanging="360"/>
+      </w:pPr>
+      <w:rPr>
+        <w:rFonts w:ascii="Courier New" w:hAnsi="Courier New" w:cs="Courier New" w:hint="default"/>
+      </w:rPr>
+    </w:lvl>
+    <w:lvl w:ilvl="2" w:tplc="04090005" w:tentative="1">
+      <w:start w:val="1"/>
+      <w:numFmt w:val="bullet"/>
+      <w:lvlText w:val=""/>
+      <w:lvlJc w:val="left"/>
+      <w:pPr>
+        <w:ind w:left="2160" w:hanging="360"/>
+      </w:pPr>
+      <w:rPr>
+        <w:rFonts w:ascii="Wingdings" w:hAnsi="Wingdings" w:hint="default"/>
+      </w:rPr>
+    </w:lvl>
+    <w:lvl w:ilvl="3" w:tplc="04090001" w:tentative="1">
+      <w:start w:val="1"/>
+      <w:numFmt w:val="bullet"/>
+      <w:lvlText w:val=""/>
+      <w:lvlJc w:val="left"/>
+      <w:pPr>
+        <w:ind w:left="2880" w:hanging="360"/>
+      </w:pPr>
+      <w:rPr>
+        <w:rFonts w:ascii="Symbol" w:hAnsi="Symbol" w:hint="default"/>
+      </w:rPr>
+    </w:lvl>
+    <w:lvl w:ilvl="4" w:tplc="04090003" w:tentative="1">
+      <w:start w:val="1"/>
+      <w:numFmt w:val="bullet"/>
+      <w:lvlText w:val="o"/>
+      <w:lvlJc w:val="left"/>
+      <w:pPr>
+        <w:ind w:left="3600" w:hanging="360"/>
+      </w:pPr>
+      <w:rPr>
+        <w:rFonts w:ascii="Courier New" w:hAnsi="Courier New" w:cs="Courier New" w:hint="default"/>
+      </w:rPr>
+    </w:lvl>
+    <w:lvl w:ilvl="5" w:tplc="04090005" w:tentative="1">
+      <w:start w:val="1"/>
+      <w:numFmt w:val="bullet"/>
+      <w:lvlText w:val=""/>
+      <w:lvlJc w:val="left"/>
+      <w:pPr>
+        <w:ind w:left="4320" w:hanging="360"/>
+      </w:pPr>
+      <w:rPr>
+        <w:rFonts w:ascii="Wingdings" w:hAnsi="Wingdings" w:hint="default"/>
+      </w:rPr>
+    </w:lvl>
+    <w:lvl w:ilvl="6" w:tplc="04090001" w:tentative="1">
+      <w:start w:val="1"/>
+      <w:numFmt w:val="bullet"/>
+      <w:lvlText w:val=""/>
+      <w:lvlJc w:val="left"/>
+      <w:pPr>
+        <w:ind w:left="5040" w:hanging="360"/>
+      </w:pPr>
+      <w:rPr>
+        <w:rFonts w:ascii="Symbol" w:hAnsi="Symbol" w:hint="default"/>
+      </w:rPr>
+    </w:lvl>
+    <w:lvl w:ilvl="7" w:tplc="04090003" w:tentative="1">
+      <w:start w:val="1"/>
+      <w:numFmt w:val="bullet"/>
+      <w:lvlText w:val="o"/>
+      <w:lvlJc w:val="left"/>
+      <w:pPr>
+        <w:ind w:left="5760" w:hanging="360"/>
+      </w:pPr>
+      <w:rPr>
+        <w:rFonts w:ascii="Courier New" w:hAnsi="Courier New" w:cs="Courier New" w:hint="default"/>
+      </w:rPr>
+    </w:lvl>
+    <w:lvl w:ilvl="8" w:tplc="04090005" w:tentative="1">
+      <w:start w:val="1"/>
+      <w:numFmt w:val="bullet"/>
+      <w:lvlText w:val=""/>
+      <w:lvlJc w:val="left"/>
+      <w:pPr>
+        <w:ind w:left="6480" w:hanging="360"/>
+      </w:pPr>
+      <w:rPr>
+        <w:rFonts w:ascii="Wingdings" w:hAnsi="Wingdings" w:hint="default"/>
+      </w:rPr>
+    </w:lvl>
+  </w:abstractNum>
+  <w:abstractNum w:abstractNumId="2" w15:restartNumberingAfterBreak="0">
     <w:nsid w:val="5DC62C92"/>
     <w:multiLevelType w:val="hybridMultilevel"/>
     <w:tmpl w:val="E3945EB2"/>
@@ -2200,8 +2797,129 @@
       </w:pPr>
     </w:lvl>
   </w:abstractNum>
+  <w:abstractNum w:abstractNumId="3" w15:restartNumberingAfterBreak="0">
+    <w:nsid w:val="6318634A"/>
+    <w:multiLevelType w:val="hybridMultilevel"/>
+    <w:tmpl w:val="5E7E6FB4"/>
+    <w:lvl w:ilvl="0" w:tplc="4314C3BA">
+      <w:numFmt w:val="bullet"/>
+      <w:lvlText w:val="-"/>
+      <w:lvlJc w:val="left"/>
+      <w:pPr>
+        <w:ind w:left="720" w:hanging="360"/>
+      </w:pPr>
+      <w:rPr>
+        <w:rFonts w:ascii="Arial Narrow" w:eastAsia="Arial Unicode MS" w:hAnsi="Arial Narrow" w:cs="Times New Roman" w:hint="default"/>
+      </w:rPr>
+    </w:lvl>
+    <w:lvl w:ilvl="1" w:tplc="04090003" w:tentative="1">
+      <w:start w:val="1"/>
+      <w:numFmt w:val="bullet"/>
+      <w:lvlText w:val="o"/>
+      <w:lvlJc w:val="left"/>
+      <w:pPr>
+        <w:ind w:left="1440" w:hanging="360"/>
+      </w:pPr>
+      <w:rPr>
+        <w:rFonts w:ascii="Courier New" w:hAnsi="Courier New" w:cs="Courier New" w:hint="default"/>
+      </w:rPr>
+    </w:lvl>
+    <w:lvl w:ilvl="2" w:tplc="04090005" w:tentative="1">
+      <w:start w:val="1"/>
+      <w:numFmt w:val="bullet"/>
+      <w:lvlText w:val=""/>
+      <w:lvlJc w:val="left"/>
+      <w:pPr>
+        <w:ind w:left="2160" w:hanging="360"/>
+      </w:pPr>
+      <w:rPr>
+        <w:rFonts w:ascii="Wingdings" w:hAnsi="Wingdings" w:hint="default"/>
+      </w:rPr>
+    </w:lvl>
+    <w:lvl w:ilvl="3" w:tplc="04090001" w:tentative="1">
+      <w:start w:val="1"/>
+      <w:numFmt w:val="bullet"/>
+      <w:lvlText w:val=""/>
+      <w:lvlJc w:val="left"/>
+      <w:pPr>
+        <w:ind w:left="2880" w:hanging="360"/>
+      </w:pPr>
+      <w:rPr>
+        <w:rFonts w:ascii="Symbol" w:hAnsi="Symbol" w:hint="default"/>
+      </w:rPr>
+    </w:lvl>
+    <w:lvl w:ilvl="4" w:tplc="04090003" w:tentative="1">
+      <w:start w:val="1"/>
+      <w:numFmt w:val="bullet"/>
+      <w:lvlText w:val="o"/>
+      <w:lvlJc w:val="left"/>
+      <w:pPr>
+        <w:ind w:left="3600" w:hanging="360"/>
+      </w:pPr>
+      <w:rPr>
+        <w:rFonts w:ascii="Courier New" w:hAnsi="Courier New" w:cs="Courier New" w:hint="default"/>
+      </w:rPr>
+    </w:lvl>
+    <w:lvl w:ilvl="5" w:tplc="04090005" w:tentative="1">
+      <w:start w:val="1"/>
+      <w:numFmt w:val="bullet"/>
+      <w:lvlText w:val=""/>
+      <w:lvlJc w:val="left"/>
+      <w:pPr>
+        <w:ind w:left="4320" w:hanging="360"/>
+      </w:pPr>
+      <w:rPr>
+        <w:rFonts w:ascii="Wingdings" w:hAnsi="Wingdings" w:hint="default"/>
+      </w:rPr>
+    </w:lvl>
+    <w:lvl w:ilvl="6" w:tplc="04090001" w:tentative="1">
+      <w:start w:val="1"/>
+      <w:numFmt w:val="bullet"/>
+      <w:lvlText w:val=""/>
+      <w:lvlJc w:val="left"/>
+      <w:pPr>
+        <w:ind w:left="5040" w:hanging="360"/>
+      </w:pPr>
+      <w:rPr>
+        <w:rFonts w:ascii="Symbol" w:hAnsi="Symbol" w:hint="default"/>
+      </w:rPr>
+    </w:lvl>
+    <w:lvl w:ilvl="7" w:tplc="04090003" w:tentative="1">
+      <w:start w:val="1"/>
+      <w:numFmt w:val="bullet"/>
+      <w:lvlText w:val="o"/>
+      <w:lvlJc w:val="left"/>
+      <w:pPr>
+        <w:ind w:left="5760" w:hanging="360"/>
+      </w:pPr>
+      <w:rPr>
+        <w:rFonts w:ascii="Courier New" w:hAnsi="Courier New" w:cs="Courier New" w:hint="default"/>
+      </w:rPr>
+    </w:lvl>
+    <w:lvl w:ilvl="8" w:tplc="04090005" w:tentative="1">
+      <w:start w:val="1"/>
+      <w:numFmt w:val="bullet"/>
+      <w:lvlText w:val=""/>
+      <w:lvlJc w:val="left"/>
+      <w:pPr>
+        <w:ind w:left="6480" w:hanging="360"/>
+      </w:pPr>
+      <w:rPr>
+        <w:rFonts w:ascii="Wingdings" w:hAnsi="Wingdings" w:hint="default"/>
+      </w:rPr>
+    </w:lvl>
+  </w:abstractNum>
   <w:num w:numId="1">
+    <w:abstractNumId w:val="2"/>
+  </w:num>
+  <w:num w:numId="2">
     <w:abstractNumId w:val="0"/>
+  </w:num>
+  <w:num w:numId="3">
+    <w:abstractNumId w:val="3"/>
+  </w:num>
+  <w:num w:numId="4">
+    <w:abstractNumId w:val="1"/>
   </w:num>
 </w:numbering>
 </file>
@@ -2770,6 +3488,17 @@
       <w:u w:val="single"/>
     </w:rPr>
   </w:style>
+  <w:style w:type="paragraph" w:styleId="ListParagraph">
+    <w:name w:val="List Paragraph"/>
+    <w:basedOn w:val="Normal"/>
+    <w:uiPriority w:val="34"/>
+    <w:qFormat/>
+    <w:rsid w:val="008D4B58"/>
+    <w:pPr>
+      <w:ind w:left="720"/>
+      <w:contextualSpacing/>
+    </w:pPr>
+  </w:style>
 </w:styles>
 </file>
 
@@ -3073,7 +3802,7 @@
 </file>
 
 <file path=customXml/itemProps1.xml><?xml version="1.0" encoding="utf-8"?>
-<ds:datastoreItem xmlns:ds="http://schemas.openxmlformats.org/officeDocument/2006/customXml" ds:itemID="{34777A81-CAD2-4353-B13A-3B4130C645B4}">
+<ds:datastoreItem xmlns:ds="http://schemas.openxmlformats.org/officeDocument/2006/customXml" ds:itemID="{4671130E-95D0-4182-B91C-618EA80268C9}">
   <ds:schemaRefs>
     <ds:schemaRef ds:uri="http://schemas.openxmlformats.org/officeDocument/2006/bibliography"/>
   </ds:schemaRefs>

</xml_diff>

<commit_message>
Tier 3 build and communication establishedbetween levels of MovieCreator Component
</commit_message>
<xml_diff>
--- a/SCRUM-Planning.docx
+++ b/SCRUM-Planning.docx
@@ -1856,13 +1856,7 @@
         <w:rPr>
           <w:rFonts w:ascii="Arial Narrow" w:hAnsi="Arial Narrow"/>
         </w:rPr>
-        <w:t>The meetings got heated because of arguments, but it didn’t impend the work pace.</w:t>
-      </w:r>
-      <w:r>
-        <w:rPr>
-          <w:rFonts w:ascii="Arial Narrow" w:hAnsi="Arial Narrow"/>
-        </w:rPr>
-        <w:t xml:space="preserve"> </w:t>
+        <w:t xml:space="preserve">The meetings got heated because of arguments, but it didn’t impend the work pace. </w:t>
       </w:r>
       <w:r>
         <w:rPr>
@@ -2241,6 +2235,146 @@
           <w:rFonts w:ascii="Arial Narrow" w:hAnsi="Arial Narrow"/>
         </w:rPr>
       </w:pPr>
+    </w:p>
+    <w:p>
+      <w:pPr>
+        <w:rPr>
+          <w:rFonts w:ascii="Arial Narrow" w:hAnsi="Arial Narrow"/>
+        </w:rPr>
+      </w:pPr>
+      <w:r>
+        <w:rPr>
+          <w:rFonts w:ascii="Arial Narrow" w:hAnsi="Arial Narrow"/>
+        </w:rPr>
+        <w:t>WHAT WENT WELL:</w:t>
+      </w:r>
+      <w:r>
+        <w:rPr>
+          <w:rFonts w:ascii="Arial Narrow" w:hAnsi="Arial Narrow"/>
+        </w:rPr>
+        <w:br/>
+      </w:r>
+      <w:r>
+        <w:rPr>
+          <w:rFonts w:ascii="Arial Narrow" w:hAnsi="Arial Narrow"/>
+        </w:rPr>
+        <w:t>- TEAMWORK</w:t>
+      </w:r>
+    </w:p>
+    <w:p>
+      <w:pPr>
+        <w:rPr>
+          <w:rFonts w:ascii="Arial Narrow" w:hAnsi="Arial Narrow"/>
+        </w:rPr>
+      </w:pPr>
+      <w:r>
+        <w:rPr>
+          <w:rFonts w:ascii="Arial Narrow" w:hAnsi="Arial Narrow"/>
+        </w:rPr>
+        <w:t>-</w:t>
+      </w:r>
+      <w:r>
+        <w:rPr>
+          <w:rFonts w:ascii="Arial Narrow" w:hAnsi="Arial Narrow"/>
+        </w:rPr>
+        <w:t xml:space="preserve"> </w:t>
+      </w:r>
+      <w:r>
+        <w:rPr>
+          <w:rFonts w:ascii="Arial Narrow" w:hAnsi="Arial Narrow"/>
+        </w:rPr>
+        <w:t>WORK PACE</w:t>
+      </w:r>
+    </w:p>
+    <w:p>
+      <w:pPr>
+        <w:rPr>
+          <w:rFonts w:ascii="Arial Narrow" w:hAnsi="Arial Narrow"/>
+        </w:rPr>
+      </w:pPr>
+      <w:r>
+        <w:rPr>
+          <w:rFonts w:ascii="Arial Narrow" w:hAnsi="Arial Narrow"/>
+        </w:rPr>
+        <w:t>-</w:t>
+      </w:r>
+      <w:r>
+        <w:rPr>
+          <w:rFonts w:ascii="Arial Narrow" w:hAnsi="Arial Narrow"/>
+        </w:rPr>
+        <w:t xml:space="preserve"> </w:t>
+      </w:r>
+      <w:r>
+        <w:rPr>
+          <w:rFonts w:ascii="Arial Narrow" w:hAnsi="Arial Narrow"/>
+        </w:rPr>
+        <w:t>COMMUNICATION</w:t>
+      </w:r>
+    </w:p>
+    <w:p>
+      <w:pPr>
+        <w:rPr>
+          <w:rFonts w:ascii="Arial Narrow" w:hAnsi="Arial Narrow"/>
+        </w:rPr>
+      </w:pPr>
+      <w:r>
+        <w:rPr>
+          <w:rFonts w:ascii="Arial Narrow" w:hAnsi="Arial Narrow"/>
+        </w:rPr>
+        <w:br/>
+        <w:t>WHAT COULD BE IMPROVED</w:t>
+      </w:r>
+      <w:r>
+        <w:rPr>
+          <w:rFonts w:ascii="Arial Narrow" w:hAnsi="Arial Narrow"/>
+        </w:rPr>
+        <w:t>:</w:t>
+      </w:r>
+    </w:p>
+    <w:p>
+      <w:pPr>
+        <w:rPr>
+          <w:rFonts w:ascii="Arial Narrow" w:hAnsi="Arial Narrow"/>
+        </w:rPr>
+      </w:pPr>
+      <w:r>
+        <w:rPr>
+          <w:rFonts w:ascii="Arial Narrow" w:hAnsi="Arial Narrow"/>
+        </w:rPr>
+        <w:t>-</w:t>
+      </w:r>
+      <w:r>
+        <w:rPr>
+          <w:rFonts w:ascii="Arial Narrow" w:hAnsi="Arial Narrow"/>
+        </w:rPr>
+        <w:t xml:space="preserve"> </w:t>
+      </w:r>
+      <w:r>
+        <w:rPr>
+          <w:rFonts w:ascii="Arial Narrow" w:hAnsi="Arial Narrow"/>
+        </w:rPr>
+        <w:t>F</w:t>
+      </w:r>
+      <w:r>
+        <w:rPr>
+          <w:rFonts w:ascii="Arial Narrow" w:hAnsi="Arial Narrow"/>
+        </w:rPr>
+        <w:t>OCUS</w:t>
+      </w:r>
+    </w:p>
+    <w:p>
+      <w:pPr>
+        <w:rPr>
+          <w:rFonts w:ascii="Arial Narrow" w:hAnsi="Arial Narrow"/>
+        </w:rPr>
+      </w:pPr>
+    </w:p>
+    <w:p>
+      <w:pPr>
+        <w:rPr>
+          <w:rFonts w:ascii="Arial Narrow" w:hAnsi="Arial Narrow"/>
+        </w:rPr>
+      </w:pPr>
       <w:r>
         <w:rPr>
           <w:rFonts w:ascii="Arial Narrow" w:hAnsi="Arial Narrow"/>
@@ -2282,195 +2416,618 @@
           <w:rFonts w:ascii="Arial Narrow" w:hAnsi="Arial Narrow"/>
         </w:rPr>
         <w:t>The working medium was a better environment for working and discussing.</w:t>
+      </w:r>
+    </w:p>
+    <w:p>
+      <w:pPr>
+        <w:rPr>
+          <w:rFonts w:ascii="Arial Narrow" w:hAnsi="Arial Narrow"/>
+        </w:rPr>
+      </w:pPr>
+    </w:p>
+    <w:p>
+      <w:pPr>
+        <w:rPr>
+          <w:rFonts w:ascii="Arial Narrow" w:hAnsi="Arial Narrow"/>
+        </w:rPr>
+      </w:pPr>
+      <w:r>
+        <w:rPr>
+          <w:rFonts w:ascii="Arial Narrow" w:hAnsi="Arial Narrow"/>
+        </w:rPr>
+        <w:t>Finished Work:</w:t>
+      </w:r>
+    </w:p>
+    <w:p>
+      <w:pPr>
+        <w:rPr>
+          <w:rFonts w:ascii="Arial Narrow" w:hAnsi="Arial Narrow"/>
+        </w:rPr>
+      </w:pPr>
+      <w:r>
+        <w:rPr>
+          <w:rFonts w:ascii="Arial Narrow" w:hAnsi="Arial Narrow"/>
+        </w:rPr>
+        <w:t>Requirements</w:t>
+      </w:r>
+    </w:p>
+    <w:p>
+      <w:pPr>
+        <w:rPr>
+          <w:rFonts w:ascii="Arial Narrow" w:hAnsi="Arial Narrow"/>
+        </w:rPr>
+      </w:pPr>
+      <w:r>
+        <w:rPr>
+          <w:rFonts w:ascii="Arial Narrow" w:hAnsi="Arial Narrow"/>
+        </w:rPr>
+        <w:t>Use Cases</w:t>
+      </w:r>
+    </w:p>
+    <w:p>
+      <w:pPr>
+        <w:rPr>
+          <w:rFonts w:ascii="Arial Narrow" w:hAnsi="Arial Narrow"/>
+        </w:rPr>
+      </w:pPr>
+    </w:p>
+    <w:p>
+      <w:pPr>
+        <w:rPr>
+          <w:rFonts w:ascii="Arial Narrow" w:hAnsi="Arial Narrow"/>
+        </w:rPr>
+      </w:pPr>
+      <w:r>
+        <w:rPr>
+          <w:rFonts w:ascii="Arial Narrow" w:hAnsi="Arial Narrow"/>
+        </w:rPr>
+        <w:t>3</w:t>
+      </w:r>
+      <w:r>
+        <w:rPr>
+          <w:rFonts w:ascii="Arial Narrow" w:hAnsi="Arial Narrow"/>
+          <w:vertAlign w:val="superscript"/>
+        </w:rPr>
+        <w:t>rd</w:t>
+      </w:r>
+      <w:r>
+        <w:rPr>
+          <w:rFonts w:ascii="Arial Narrow" w:hAnsi="Arial Narrow"/>
+        </w:rPr>
+        <w:t xml:space="preserve"> Sprint</w:t>
+      </w:r>
+    </w:p>
+    <w:p>
+      <w:pPr>
+        <w:rPr>
+          <w:rFonts w:ascii="Arial Narrow" w:hAnsi="Arial Narrow"/>
+        </w:rPr>
+      </w:pPr>
+    </w:p>
+    <w:p>
+      <w:pPr>
+        <w:rPr>
+          <w:rFonts w:ascii="Arial Narrow" w:hAnsi="Arial Narrow"/>
+        </w:rPr>
+      </w:pPr>
+      <w:r>
+        <w:rPr>
+          <w:rFonts w:ascii="Arial Narrow" w:hAnsi="Arial Narrow"/>
+        </w:rPr>
+        <w:t>Sprint Review:</w:t>
+      </w:r>
+    </w:p>
+    <w:p>
+      <w:pPr>
+        <w:rPr>
+          <w:rFonts w:ascii="Arial Narrow" w:hAnsi="Arial Narrow"/>
+        </w:rPr>
+      </w:pPr>
+      <w:r>
+        <w:rPr>
+          <w:rFonts w:ascii="Arial Narrow" w:hAnsi="Arial Narrow"/>
+        </w:rPr>
+        <w:t xml:space="preserve">The </w:t>
+      </w:r>
+      <w:r>
+        <w:rPr>
+          <w:rFonts w:ascii="Arial Narrow" w:hAnsi="Arial Narrow"/>
+        </w:rPr>
+        <w:t>focus</w:t>
+      </w:r>
+      <w:r>
+        <w:rPr>
+          <w:rFonts w:ascii="Arial Narrow" w:hAnsi="Arial Narrow"/>
+        </w:rPr>
+        <w:t xml:space="preserve"> was </w:t>
+      </w:r>
+      <w:r>
+        <w:rPr>
+          <w:rFonts w:ascii="Arial Narrow" w:hAnsi="Arial Narrow"/>
+        </w:rPr>
+        <w:t>designing the proof of concept. The common agreement was to work on the first component and have it working as intended, in order to demonstrate the feasibility of our system</w:t>
+      </w:r>
+      <w:r>
+        <w:rPr>
+          <w:rFonts w:ascii="Arial Narrow" w:hAnsi="Arial Narrow"/>
+        </w:rPr>
+        <w:t>. The construction of the system also started with this sprint</w:t>
+      </w:r>
+    </w:p>
+    <w:p>
+      <w:pPr>
+        <w:rPr>
+          <w:rFonts w:ascii="Arial Narrow" w:hAnsi="Arial Narrow"/>
+        </w:rPr>
+      </w:pPr>
+    </w:p>
+    <w:p>
+      <w:pPr>
+        <w:rPr>
+          <w:rFonts w:ascii="Arial Narrow" w:hAnsi="Arial Narrow"/>
+        </w:rPr>
+      </w:pPr>
+      <w:r>
+        <w:rPr>
+          <w:rFonts w:ascii="Arial Narrow" w:hAnsi="Arial Narrow"/>
+        </w:rPr>
+        <w:t>Sprint Retrospective:</w:t>
+      </w:r>
+    </w:p>
+    <w:p>
+      <w:pPr>
+        <w:rPr>
+          <w:rFonts w:ascii="Arial Narrow" w:hAnsi="Arial Narrow"/>
+        </w:rPr>
+      </w:pPr>
+    </w:p>
+    <w:p>
+      <w:pPr>
+        <w:rPr>
+          <w:rFonts w:ascii="Arial Narrow" w:hAnsi="Arial Narrow"/>
+        </w:rPr>
+      </w:pPr>
+      <w:r>
+        <w:rPr>
+          <w:rFonts w:ascii="Arial Narrow" w:hAnsi="Arial Narrow"/>
+        </w:rPr>
+        <w:t>WHAT WENT WELL:</w:t>
+      </w:r>
+    </w:p>
+    <w:p>
+      <w:pPr>
+        <w:pStyle w:val="ListParagraph"/>
+        <w:numPr>
+          <w:ilvl w:val="0"/>
+          <w:numId w:val="5"/>
+        </w:numPr>
+        <w:rPr>
+          <w:rFonts w:ascii="Arial Narrow" w:hAnsi="Arial Narrow"/>
+        </w:rPr>
+      </w:pPr>
+      <w:r>
+        <w:rPr>
+          <w:rFonts w:ascii="Arial Narrow" w:hAnsi="Arial Narrow"/>
+        </w:rPr>
+        <w:t>TEAMWORK</w:t>
+      </w:r>
+    </w:p>
+    <w:p>
+      <w:pPr>
+        <w:pStyle w:val="ListParagraph"/>
+        <w:numPr>
+          <w:ilvl w:val="0"/>
+          <w:numId w:val="5"/>
+        </w:numPr>
+        <w:rPr>
+          <w:rFonts w:ascii="Arial Narrow" w:hAnsi="Arial Narrow"/>
+        </w:rPr>
+      </w:pPr>
+      <w:r>
+        <w:rPr>
+          <w:rFonts w:ascii="Arial Narrow" w:hAnsi="Arial Narrow"/>
+        </w:rPr>
+        <w:t>COMMUNICATION</w:t>
+      </w:r>
+    </w:p>
+    <w:p>
+      <w:pPr>
+        <w:pStyle w:val="ListParagraph"/>
+        <w:numPr>
+          <w:ilvl w:val="0"/>
+          <w:numId w:val="5"/>
+        </w:numPr>
+        <w:rPr>
+          <w:rFonts w:ascii="Arial Narrow" w:hAnsi="Arial Narrow"/>
+        </w:rPr>
+      </w:pPr>
+      <w:r>
+        <w:rPr>
+          <w:rFonts w:ascii="Arial Narrow" w:hAnsi="Arial Narrow"/>
+        </w:rPr>
+        <w:t>FOCUS</w:t>
+      </w:r>
+    </w:p>
+    <w:p>
+      <w:pPr>
+        <w:rPr>
+          <w:rFonts w:ascii="Arial Narrow" w:hAnsi="Arial Narrow"/>
+        </w:rPr>
+      </w:pPr>
+    </w:p>
+    <w:p>
+      <w:pPr>
+        <w:rPr>
+          <w:rFonts w:ascii="Arial Narrow" w:hAnsi="Arial Narrow"/>
+        </w:rPr>
+      </w:pPr>
+      <w:r>
+        <w:rPr>
+          <w:rFonts w:ascii="Arial Narrow" w:hAnsi="Arial Narrow"/>
+        </w:rPr>
+        <w:t>WHAT COULD BE IMPROVED:</w:t>
+      </w:r>
+    </w:p>
+    <w:p>
+      <w:pPr>
+        <w:pStyle w:val="ListParagraph"/>
+        <w:numPr>
+          <w:ilvl w:val="0"/>
+          <w:numId w:val="5"/>
+        </w:numPr>
+        <w:rPr>
+          <w:rFonts w:ascii="Arial Narrow" w:hAnsi="Arial Narrow"/>
+        </w:rPr>
+      </w:pPr>
+      <w:r>
+        <w:rPr>
+          <w:rFonts w:ascii="Arial Narrow" w:hAnsi="Arial Narrow"/>
+        </w:rPr>
+        <w:t>UNDERSTANDING THE REQUIREMENTS OF THE SYSTEM</w:t>
+      </w:r>
+    </w:p>
+    <w:p>
+      <w:pPr>
+        <w:ind w:left="360"/>
+        <w:rPr>
+          <w:rFonts w:ascii="Arial Narrow" w:hAnsi="Arial Narrow"/>
+        </w:rPr>
+      </w:pPr>
+    </w:p>
+    <w:p>
+      <w:pPr>
+        <w:rPr>
+          <w:rFonts w:ascii="Arial Narrow" w:hAnsi="Arial Narrow"/>
+        </w:rPr>
+      </w:pPr>
+      <w:r>
+        <w:rPr>
+          <w:rFonts w:ascii="Arial Narrow" w:hAnsi="Arial Narrow"/>
+        </w:rPr>
+        <w:t>As the designing and implementation began, doubts started to appear.</w:t>
+      </w:r>
+      <w:r>
+        <w:rPr>
+          <w:rFonts w:ascii="Arial Narrow" w:hAnsi="Arial Narrow"/>
+        </w:rPr>
+        <w:t xml:space="preserve"> This was mainly the only issue with this sprint. There is a need for a meeting with the supervisors to understand in a clearer manner what is expected. </w:t>
+      </w:r>
+      <w:r>
+        <w:rPr>
+          <w:rFonts w:ascii="Arial Narrow" w:hAnsi="Arial Narrow"/>
+        </w:rPr>
+        <w:t>The working environment was satisfying in this sprint.</w:t>
+      </w:r>
+    </w:p>
+    <w:p>
+      <w:pPr>
+        <w:rPr>
+          <w:rFonts w:ascii="Arial Narrow" w:hAnsi="Arial Narrow"/>
+        </w:rPr>
+      </w:pPr>
+      <w:r>
+        <w:rPr>
+          <w:rFonts w:ascii="Arial Narrow" w:hAnsi="Arial Narrow"/>
+        </w:rPr>
+        <w:lastRenderedPageBreak/>
+        <w:t>Finished Work:</w:t>
+      </w:r>
+    </w:p>
+    <w:p>
+      <w:pPr>
+        <w:rPr>
+          <w:rFonts w:ascii="Arial Narrow" w:hAnsi="Arial Narrow"/>
+        </w:rPr>
+      </w:pPr>
+      <w:r>
+        <w:rPr>
+          <w:rFonts w:ascii="Arial Narrow" w:hAnsi="Arial Narrow"/>
+        </w:rPr>
+        <w:t>Design of the first component</w:t>
+      </w:r>
+    </w:p>
+    <w:p>
+      <w:pPr>
+        <w:rPr>
+          <w:rFonts w:ascii="Arial Narrow" w:hAnsi="Arial Narrow"/>
+        </w:rPr>
+      </w:pPr>
+    </w:p>
+    <w:p>
+      <w:pPr>
+        <w:rPr>
+          <w:rFonts w:ascii="Arial Narrow" w:hAnsi="Arial Narrow"/>
+        </w:rPr>
+      </w:pPr>
+    </w:p>
+    <w:p>
+      <w:pPr>
+        <w:rPr>
+          <w:rFonts w:ascii="Arial Narrow" w:hAnsi="Arial Narrow"/>
+        </w:rPr>
+      </w:pPr>
+      <w:r>
+        <w:rPr>
+          <w:rFonts w:ascii="Arial Narrow" w:hAnsi="Arial Narrow"/>
+        </w:rPr>
+        <w:t>4</w:t>
+      </w:r>
+      <w:r>
+        <w:rPr>
+          <w:rFonts w:ascii="Arial Narrow" w:hAnsi="Arial Narrow"/>
+          <w:vertAlign w:val="superscript"/>
+        </w:rPr>
+        <w:t>th</w:t>
+      </w:r>
+      <w:r>
+        <w:rPr>
+          <w:rFonts w:ascii="Arial Narrow" w:hAnsi="Arial Narrow"/>
+        </w:rPr>
+        <w:t xml:space="preserve"> Sprint</w:t>
+      </w:r>
+    </w:p>
+    <w:p>
+      <w:pPr>
+        <w:rPr>
+          <w:rFonts w:ascii="Arial Narrow" w:hAnsi="Arial Narrow"/>
+        </w:rPr>
+      </w:pPr>
+      <w:r>
+        <w:rPr>
+          <w:rFonts w:ascii="Arial Narrow" w:hAnsi="Arial Narrow"/>
+        </w:rPr>
+        <w:t>(Add supervisor meeting with Jan during this sprint. He explained what designing our o</w:t>
+      </w:r>
+      <w:r>
+        <w:rPr>
+          <w:rFonts w:ascii="Arial Narrow" w:hAnsi="Arial Narrow"/>
+        </w:rPr>
+        <w:t>w</w:t>
+      </w:r>
+      <w:r>
+        <w:rPr>
+          <w:rFonts w:ascii="Arial Narrow" w:hAnsi="Arial Narrow"/>
+        </w:rPr>
+        <w:t>n protocols means and we remade our code using sockets)</w:t>
+      </w:r>
+    </w:p>
+    <w:p>
+      <w:pPr>
+        <w:rPr>
+          <w:rFonts w:ascii="Arial Narrow" w:hAnsi="Arial Narrow"/>
+        </w:rPr>
+      </w:pPr>
+    </w:p>
+    <w:p>
+      <w:pPr>
+        <w:rPr>
+          <w:rFonts w:ascii="Arial Narrow" w:hAnsi="Arial Narrow"/>
+        </w:rPr>
+      </w:pPr>
+    </w:p>
+    <w:p>
+      <w:pPr>
+        <w:rPr>
+          <w:rFonts w:ascii="Arial Narrow" w:hAnsi="Arial Narrow"/>
+        </w:rPr>
+      </w:pPr>
+      <w:r>
+        <w:rPr>
+          <w:rFonts w:ascii="Arial Narrow" w:hAnsi="Arial Narrow"/>
+        </w:rPr>
+        <w:t>Sprint Review:</w:t>
+      </w:r>
+    </w:p>
+    <w:p>
+      <w:pPr>
+        <w:rPr>
+          <w:rFonts w:ascii="Arial Narrow" w:hAnsi="Arial Narrow"/>
+        </w:rPr>
+      </w:pPr>
+      <w:r>
+        <w:rPr>
+          <w:rFonts w:ascii="Arial Narrow" w:hAnsi="Arial Narrow"/>
+        </w:rPr>
+        <w:t xml:space="preserve">After discussing with one of the supervisors and meeting to reflect on the evolution of the code, the design was improved as there was a lack in understanding of the requirements. </w:t>
+      </w:r>
+      <w:r>
+        <w:rPr>
+          <w:rFonts w:ascii="Arial Narrow" w:hAnsi="Arial Narrow"/>
+        </w:rPr>
+        <w:t xml:space="preserve">This was one of the biggest steps until now for meeting the requirements. </w:t>
+      </w:r>
+    </w:p>
+    <w:p>
+      <w:pPr>
+        <w:rPr>
+          <w:rFonts w:ascii="Arial Narrow" w:hAnsi="Arial Narrow"/>
+        </w:rPr>
+      </w:pPr>
+    </w:p>
+    <w:p>
+      <w:pPr>
+        <w:rPr>
+          <w:rFonts w:ascii="Arial Narrow" w:hAnsi="Arial Narrow"/>
+        </w:rPr>
+      </w:pPr>
+      <w:r>
+        <w:rPr>
+          <w:rFonts w:ascii="Arial Narrow" w:hAnsi="Arial Narrow"/>
+        </w:rPr>
+        <w:t>Sprint Retrospective:</w:t>
+      </w:r>
+    </w:p>
+    <w:p>
+      <w:pPr>
+        <w:rPr>
+          <w:rFonts w:ascii="Arial Narrow" w:hAnsi="Arial Narrow"/>
+        </w:rPr>
+      </w:pPr>
+    </w:p>
+    <w:p>
+      <w:pPr>
+        <w:rPr>
+          <w:rFonts w:ascii="Arial Narrow" w:hAnsi="Arial Narrow"/>
+        </w:rPr>
+      </w:pPr>
+      <w:r>
+        <w:rPr>
+          <w:rFonts w:ascii="Arial Narrow" w:hAnsi="Arial Narrow"/>
+        </w:rPr>
+        <w:t>WHAT WENT WELL:</w:t>
+      </w:r>
+    </w:p>
+    <w:p>
+      <w:pPr>
+        <w:pStyle w:val="ListParagraph"/>
+        <w:numPr>
+          <w:ilvl w:val="0"/>
+          <w:numId w:val="5"/>
+        </w:numPr>
+        <w:rPr>
+          <w:rFonts w:ascii="Arial Narrow" w:hAnsi="Arial Narrow"/>
+        </w:rPr>
+      </w:pPr>
+      <w:r>
+        <w:rPr>
+          <w:rFonts w:ascii="Arial Narrow" w:hAnsi="Arial Narrow"/>
+        </w:rPr>
+        <w:t>ADDAPTIVENESS OF THE TEAM</w:t>
+      </w:r>
+    </w:p>
+    <w:p>
+      <w:pPr>
+        <w:rPr>
+          <w:rFonts w:ascii="Arial Narrow" w:hAnsi="Arial Narrow"/>
+        </w:rPr>
+      </w:pPr>
+    </w:p>
+    <w:p>
+      <w:pPr>
+        <w:rPr>
+          <w:rFonts w:ascii="Arial Narrow" w:hAnsi="Arial Narrow"/>
+        </w:rPr>
+      </w:pPr>
+      <w:r>
+        <w:rPr>
+          <w:rFonts w:ascii="Arial Narrow" w:hAnsi="Arial Narrow"/>
+        </w:rPr>
+        <w:t>WHAT COULD BE IMPROVED:</w:t>
+      </w:r>
+    </w:p>
+    <w:p>
+      <w:pPr>
+        <w:pStyle w:val="ListParagraph"/>
+        <w:numPr>
+          <w:ilvl w:val="0"/>
+          <w:numId w:val="5"/>
+        </w:numPr>
+        <w:rPr>
+          <w:rFonts w:ascii="Arial Narrow" w:hAnsi="Arial Narrow"/>
+        </w:rPr>
+      </w:pPr>
+      <w:r>
+        <w:rPr>
+          <w:rFonts w:ascii="Arial Narrow" w:hAnsi="Arial Narrow"/>
+        </w:rPr>
+        <w:t>COMMUNICATION</w:t>
+      </w:r>
+    </w:p>
+    <w:p>
+      <w:pPr>
+        <w:pStyle w:val="ListParagraph"/>
+        <w:numPr>
+          <w:ilvl w:val="0"/>
+          <w:numId w:val="5"/>
+        </w:numPr>
+        <w:rPr>
+          <w:rFonts w:ascii="Arial Narrow" w:hAnsi="Arial Narrow"/>
+        </w:rPr>
+      </w:pPr>
+      <w:r>
+        <w:rPr>
+          <w:rFonts w:ascii="Arial Narrow" w:hAnsi="Arial Narrow"/>
+        </w:rPr>
+        <w:t>TEAMWORK</w:t>
+      </w:r>
+    </w:p>
+    <w:p>
+      <w:pPr>
+        <w:pStyle w:val="ListParagraph"/>
+        <w:numPr>
+          <w:ilvl w:val="0"/>
+          <w:numId w:val="5"/>
+        </w:numPr>
+        <w:rPr>
+          <w:rFonts w:ascii="Arial Narrow" w:hAnsi="Arial Narrow"/>
+        </w:rPr>
+      </w:pPr>
+      <w:r>
+        <w:rPr>
+          <w:rFonts w:ascii="Arial Narrow" w:hAnsi="Arial Narrow"/>
+        </w:rPr>
+        <w:t>FOCUS</w:t>
+      </w:r>
+    </w:p>
+    <w:p>
+      <w:pPr>
+        <w:pStyle w:val="ListParagraph"/>
+        <w:numPr>
+          <w:ilvl w:val="0"/>
+          <w:numId w:val="5"/>
+        </w:numPr>
+        <w:rPr>
+          <w:rFonts w:ascii="Arial Narrow" w:hAnsi="Arial Narrow"/>
+        </w:rPr>
+      </w:pPr>
+      <w:r>
+        <w:rPr>
+          <w:rFonts w:ascii="Arial Narrow" w:hAnsi="Arial Narrow"/>
+        </w:rPr>
+        <w:t>WORK PACE</w:t>
+      </w:r>
+    </w:p>
+    <w:p>
+      <w:pPr>
+        <w:rPr>
+          <w:rFonts w:ascii="Arial Narrow" w:hAnsi="Arial Narrow"/>
+        </w:rPr>
+      </w:pPr>
+    </w:p>
+    <w:p>
+      <w:pPr>
+        <w:rPr>
+          <w:rFonts w:ascii="Arial Narrow" w:hAnsi="Arial Narrow"/>
+        </w:rPr>
+      </w:pPr>
+      <w:r>
+        <w:rPr>
+          <w:rFonts w:ascii="Arial Narrow" w:hAnsi="Arial Narrow"/>
+        </w:rPr>
+        <w:t>In comparison with previous sprints, the results of planning and splitting the tasks was not fruitful. It was not such a big issue as most of the code was scrapped. Looking forward to future sprints, plans should be made in such a way that the direction is clear and easy to follow.</w:t>
       </w:r>
       <w:bookmarkStart w:id="4" w:name="_GoBack"/>
       <w:bookmarkEnd w:id="4"/>
-    </w:p>
-    <w:p>
-      <w:pPr>
-        <w:rPr>
-          <w:rFonts w:ascii="Arial Narrow" w:hAnsi="Arial Narrow"/>
-        </w:rPr>
-      </w:pPr>
-    </w:p>
-    <w:p>
-      <w:pPr>
-        <w:rPr>
-          <w:rFonts w:ascii="Arial Narrow" w:hAnsi="Arial Narrow"/>
-        </w:rPr>
-      </w:pPr>
-      <w:r>
-        <w:rPr>
-          <w:rFonts w:ascii="Arial Narrow" w:hAnsi="Arial Narrow"/>
-        </w:rPr>
-        <w:t>WHAT WENT WELL:</w:t>
-      </w:r>
-      <w:r>
-        <w:rPr>
-          <w:rFonts w:ascii="Arial Narrow" w:hAnsi="Arial Narrow"/>
-        </w:rPr>
-        <w:br/>
-      </w:r>
-      <w:r>
-        <w:rPr>
-          <w:rFonts w:ascii="Arial Narrow" w:hAnsi="Arial Narrow"/>
-        </w:rPr>
-        <w:t>- TEAMWORK</w:t>
-      </w:r>
-    </w:p>
-    <w:p>
-      <w:pPr>
-        <w:rPr>
-          <w:rFonts w:ascii="Arial Narrow" w:hAnsi="Arial Narrow"/>
-        </w:rPr>
-      </w:pPr>
-      <w:r>
-        <w:rPr>
-          <w:rFonts w:ascii="Arial Narrow" w:hAnsi="Arial Narrow"/>
-        </w:rPr>
-        <w:t>-</w:t>
-      </w:r>
-      <w:r>
-        <w:rPr>
-          <w:rFonts w:ascii="Arial Narrow" w:hAnsi="Arial Narrow"/>
-        </w:rPr>
-        <w:t xml:space="preserve"> </w:t>
-      </w:r>
-      <w:r>
-        <w:rPr>
-          <w:rFonts w:ascii="Arial Narrow" w:hAnsi="Arial Narrow"/>
-        </w:rPr>
-        <w:t>WORK PACE</w:t>
-      </w:r>
-    </w:p>
-    <w:p>
-      <w:pPr>
-        <w:rPr>
-          <w:rFonts w:ascii="Arial Narrow" w:hAnsi="Arial Narrow"/>
-        </w:rPr>
-      </w:pPr>
-      <w:r>
-        <w:rPr>
-          <w:rFonts w:ascii="Arial Narrow" w:hAnsi="Arial Narrow"/>
-        </w:rPr>
-        <w:t>-</w:t>
-      </w:r>
-      <w:r>
-        <w:rPr>
-          <w:rFonts w:ascii="Arial Narrow" w:hAnsi="Arial Narrow"/>
-        </w:rPr>
-        <w:t xml:space="preserve"> </w:t>
-      </w:r>
-      <w:r>
-        <w:rPr>
-          <w:rFonts w:ascii="Arial Narrow" w:hAnsi="Arial Narrow"/>
-        </w:rPr>
-        <w:t>COMMUNICATION</w:t>
-      </w:r>
-    </w:p>
-    <w:p>
-      <w:pPr>
-        <w:rPr>
-          <w:rFonts w:ascii="Arial Narrow" w:hAnsi="Arial Narrow"/>
-        </w:rPr>
-      </w:pPr>
-      <w:r>
-        <w:rPr>
-          <w:rFonts w:ascii="Arial Narrow" w:hAnsi="Arial Narrow"/>
-        </w:rPr>
-        <w:br/>
-        <w:t>WHAT COULD BE IMPROVED</w:t>
-      </w:r>
-      <w:r>
-        <w:rPr>
-          <w:rFonts w:ascii="Arial Narrow" w:hAnsi="Arial Narrow"/>
-        </w:rPr>
-        <w:t>:</w:t>
-      </w:r>
-    </w:p>
-    <w:p>
-      <w:pPr>
-        <w:rPr>
-          <w:rFonts w:ascii="Arial Narrow" w:hAnsi="Arial Narrow"/>
-        </w:rPr>
-      </w:pPr>
-      <w:r>
-        <w:rPr>
-          <w:rFonts w:ascii="Arial Narrow" w:hAnsi="Arial Narrow"/>
-        </w:rPr>
-        <w:t>-</w:t>
-      </w:r>
-      <w:r>
-        <w:rPr>
-          <w:rFonts w:ascii="Arial Narrow" w:hAnsi="Arial Narrow"/>
-        </w:rPr>
-        <w:t xml:space="preserve"> </w:t>
-      </w:r>
-      <w:r>
-        <w:rPr>
-          <w:rFonts w:ascii="Arial Narrow" w:hAnsi="Arial Narrow"/>
-        </w:rPr>
-        <w:t>F</w:t>
-      </w:r>
-      <w:r>
-        <w:rPr>
-          <w:rFonts w:ascii="Arial Narrow" w:hAnsi="Arial Narrow"/>
-        </w:rPr>
-        <w:t>OCUS</w:t>
-      </w:r>
-    </w:p>
-    <w:p>
-      <w:pPr>
-        <w:rPr>
-          <w:rFonts w:ascii="Arial Narrow" w:hAnsi="Arial Narrow"/>
-        </w:rPr>
-      </w:pPr>
-    </w:p>
-    <w:p>
-      <w:pPr>
-        <w:rPr>
-          <w:rFonts w:ascii="Arial Narrow" w:hAnsi="Arial Narrow"/>
-        </w:rPr>
-      </w:pPr>
-      <w:r>
-        <w:rPr>
-          <w:rFonts w:ascii="Arial Narrow" w:hAnsi="Arial Narrow"/>
-        </w:rPr>
-        <w:t>Finished Work:</w:t>
-      </w:r>
-    </w:p>
-    <w:p>
-      <w:pPr>
-        <w:rPr>
-          <w:rFonts w:ascii="Arial Narrow" w:hAnsi="Arial Narrow"/>
-        </w:rPr>
-      </w:pPr>
-      <w:r>
-        <w:rPr>
-          <w:rFonts w:ascii="Arial Narrow" w:hAnsi="Arial Narrow"/>
-        </w:rPr>
-        <w:t>Requirements</w:t>
-      </w:r>
-    </w:p>
-    <w:p>
-      <w:pPr>
-        <w:rPr>
-          <w:rFonts w:ascii="Arial Narrow" w:hAnsi="Arial Narrow"/>
-        </w:rPr>
-      </w:pPr>
-      <w:r>
-        <w:rPr>
-          <w:rFonts w:ascii="Arial Narrow" w:hAnsi="Arial Narrow"/>
-        </w:rPr>
-        <w:t>Use Cases</w:t>
-      </w:r>
-    </w:p>
-    <w:p>
-      <w:pPr>
-        <w:rPr>
-          <w:rFonts w:ascii="Arial Narrow" w:hAnsi="Arial Narrow"/>
-        </w:rPr>
-      </w:pPr>
     </w:p>
     <w:sectPr>
       <w:pgSz w:w="12240" w:h="15840"/>
@@ -2709,6 +3266,118 @@
     </w:lvl>
   </w:abstractNum>
   <w:abstractNum w:abstractNumId="2" w15:restartNumberingAfterBreak="0">
+    <w:nsid w:val="512D02F6"/>
+    <w:multiLevelType w:val="hybridMultilevel"/>
+    <w:tmpl w:val="20688E0E"/>
+    <w:lvl w:ilvl="0" w:tplc="7ABE5B0A">
+      <w:numFmt w:val="bullet"/>
+      <w:lvlText w:val="-"/>
+      <w:lvlJc w:val="left"/>
+      <w:pPr>
+        <w:ind w:left="720" w:hanging="360"/>
+      </w:pPr>
+      <w:rPr>
+        <w:rFonts w:ascii="Arial Narrow" w:eastAsia="Arial Unicode MS" w:hAnsi="Arial Narrow" w:cs="Times New Roman" w:hint="default"/>
+      </w:rPr>
+    </w:lvl>
+    <w:lvl w:ilvl="1" w:tplc="04090003" w:tentative="1">
+      <w:start w:val="1"/>
+      <w:numFmt w:val="bullet"/>
+      <w:lvlText w:val="o"/>
+      <w:lvlJc w:val="left"/>
+      <w:pPr>
+        <w:ind w:left="1440" w:hanging="360"/>
+      </w:pPr>
+      <w:rPr>
+        <w:rFonts w:ascii="Courier New" w:hAnsi="Courier New" w:cs="Courier New" w:hint="default"/>
+      </w:rPr>
+    </w:lvl>
+    <w:lvl w:ilvl="2" w:tplc="04090005" w:tentative="1">
+      <w:start w:val="1"/>
+      <w:numFmt w:val="bullet"/>
+      <w:lvlText w:val=""/>
+      <w:lvlJc w:val="left"/>
+      <w:pPr>
+        <w:ind w:left="2160" w:hanging="360"/>
+      </w:pPr>
+      <w:rPr>
+        <w:rFonts w:ascii="Wingdings" w:hAnsi="Wingdings" w:hint="default"/>
+      </w:rPr>
+    </w:lvl>
+    <w:lvl w:ilvl="3" w:tplc="04090001" w:tentative="1">
+      <w:start w:val="1"/>
+      <w:numFmt w:val="bullet"/>
+      <w:lvlText w:val=""/>
+      <w:lvlJc w:val="left"/>
+      <w:pPr>
+        <w:ind w:left="2880" w:hanging="360"/>
+      </w:pPr>
+      <w:rPr>
+        <w:rFonts w:ascii="Symbol" w:hAnsi="Symbol" w:hint="default"/>
+      </w:rPr>
+    </w:lvl>
+    <w:lvl w:ilvl="4" w:tplc="04090003" w:tentative="1">
+      <w:start w:val="1"/>
+      <w:numFmt w:val="bullet"/>
+      <w:lvlText w:val="o"/>
+      <w:lvlJc w:val="left"/>
+      <w:pPr>
+        <w:ind w:left="3600" w:hanging="360"/>
+      </w:pPr>
+      <w:rPr>
+        <w:rFonts w:ascii="Courier New" w:hAnsi="Courier New" w:cs="Courier New" w:hint="default"/>
+      </w:rPr>
+    </w:lvl>
+    <w:lvl w:ilvl="5" w:tplc="04090005" w:tentative="1">
+      <w:start w:val="1"/>
+      <w:numFmt w:val="bullet"/>
+      <w:lvlText w:val=""/>
+      <w:lvlJc w:val="left"/>
+      <w:pPr>
+        <w:ind w:left="4320" w:hanging="360"/>
+      </w:pPr>
+      <w:rPr>
+        <w:rFonts w:ascii="Wingdings" w:hAnsi="Wingdings" w:hint="default"/>
+      </w:rPr>
+    </w:lvl>
+    <w:lvl w:ilvl="6" w:tplc="04090001" w:tentative="1">
+      <w:start w:val="1"/>
+      <w:numFmt w:val="bullet"/>
+      <w:lvlText w:val=""/>
+      <w:lvlJc w:val="left"/>
+      <w:pPr>
+        <w:ind w:left="5040" w:hanging="360"/>
+      </w:pPr>
+      <w:rPr>
+        <w:rFonts w:ascii="Symbol" w:hAnsi="Symbol" w:hint="default"/>
+      </w:rPr>
+    </w:lvl>
+    <w:lvl w:ilvl="7" w:tplc="04090003" w:tentative="1">
+      <w:start w:val="1"/>
+      <w:numFmt w:val="bullet"/>
+      <w:lvlText w:val="o"/>
+      <w:lvlJc w:val="left"/>
+      <w:pPr>
+        <w:ind w:left="5760" w:hanging="360"/>
+      </w:pPr>
+      <w:rPr>
+        <w:rFonts w:ascii="Courier New" w:hAnsi="Courier New" w:cs="Courier New" w:hint="default"/>
+      </w:rPr>
+    </w:lvl>
+    <w:lvl w:ilvl="8" w:tplc="04090005" w:tentative="1">
+      <w:start w:val="1"/>
+      <w:numFmt w:val="bullet"/>
+      <w:lvlText w:val=""/>
+      <w:lvlJc w:val="left"/>
+      <w:pPr>
+        <w:ind w:left="6480" w:hanging="360"/>
+      </w:pPr>
+      <w:rPr>
+        <w:rFonts w:ascii="Wingdings" w:hAnsi="Wingdings" w:hint="default"/>
+      </w:rPr>
+    </w:lvl>
+  </w:abstractNum>
+  <w:abstractNum w:abstractNumId="3" w15:restartNumberingAfterBreak="0">
     <w:nsid w:val="5DC62C92"/>
     <w:multiLevelType w:val="hybridMultilevel"/>
     <w:tmpl w:val="E3945EB2"/>
@@ -2797,7 +3466,7 @@
       </w:pPr>
     </w:lvl>
   </w:abstractNum>
-  <w:abstractNum w:abstractNumId="3" w15:restartNumberingAfterBreak="0">
+  <w:abstractNum w:abstractNumId="4" w15:restartNumberingAfterBreak="0">
     <w:nsid w:val="6318634A"/>
     <w:multiLevelType w:val="hybridMultilevel"/>
     <w:tmpl w:val="5E7E6FB4"/>
@@ -2910,16 +3579,19 @@
     </w:lvl>
   </w:abstractNum>
   <w:num w:numId="1">
-    <w:abstractNumId w:val="2"/>
+    <w:abstractNumId w:val="3"/>
   </w:num>
   <w:num w:numId="2">
     <w:abstractNumId w:val="0"/>
   </w:num>
   <w:num w:numId="3">
-    <w:abstractNumId w:val="3"/>
+    <w:abstractNumId w:val="4"/>
   </w:num>
   <w:num w:numId="4">
     <w:abstractNumId w:val="1"/>
+  </w:num>
+  <w:num w:numId="5">
+    <w:abstractNumId w:val="2"/>
   </w:num>
 </w:numbering>
 </file>
@@ -3802,7 +4474,7 @@
 </file>
 
 <file path=customXml/itemProps1.xml><?xml version="1.0" encoding="utf-8"?>
-<ds:datastoreItem xmlns:ds="http://schemas.openxmlformats.org/officeDocument/2006/customXml" ds:itemID="{4671130E-95D0-4182-B91C-618EA80268C9}">
+<ds:datastoreItem xmlns:ds="http://schemas.openxmlformats.org/officeDocument/2006/customXml" ds:itemID="{E672FD0B-24E4-4317-B49C-EF4DF0CF8164}">
   <ds:schemaRefs>
     <ds:schemaRef ds:uri="http://schemas.openxmlformats.org/officeDocument/2006/bibliography"/>
   </ds:schemaRefs>

</xml_diff>